<commit_message>
añadiendo cosas de AFI
</commit_message>
<xml_diff>
--- a/ANALISIS_FORENSE/TEMAS/TEMA1/Practica 4 - AFI.docx
+++ b/ANALISIS_FORENSE/TEMAS/TEMA1/Practica 4 - AFI.docx
@@ -1011,7 +1011,15 @@
     </w:p>
     <w:p>
       <w:r>
-        <w:t>2) Descargar la aplicación WinPmen para obtener una copia de la memoria RAM del equipo:</w:t>
+        <w:t xml:space="preserve">2) Descargar la aplicación </w:t>
+      </w:r>
+      <w:proofErr w:type="spellStart"/>
+      <w:r>
+        <w:t>WinPmen</w:t>
+      </w:r>
+      <w:proofErr w:type="spellEnd"/>
+      <w:r>
+        <w:t xml:space="preserve"> para obtener una copia de la memoria RAM del equipo:</w:t>
       </w:r>
     </w:p>
     <w:p>
@@ -1057,7 +1065,15 @@
       </w:r>
     </w:p>
     <w:p>
-      <w:r>
+      <w:pPr>
+        <w:rPr>
+          <w:color w:val="002060"/>
+        </w:rPr>
+      </w:pPr>
+      <w:r>
+        <w:rPr>
+          <w:color w:val="002060"/>
+        </w:rPr>
         <w:t xml:space="preserve">Ahora realizamos la copia con este comando SIEMPRE ENTRANDO COMO ADMINISTRADOR EN EL CMD: </w:t>
       </w:r>
     </w:p>
@@ -1109,7 +1125,7 @@
           <w:noProof/>
         </w:rPr>
         <w:drawing>
-          <wp:anchor distT="0" distB="0" distL="114300" distR="114300" simplePos="0" relativeHeight="251660288" behindDoc="0" locked="0" layoutInCell="1" allowOverlap="1" wp14:anchorId="0271A57B" wp14:editId="5155F4DF">
+          <wp:anchor distT="0" distB="0" distL="114300" distR="114300" simplePos="0" relativeHeight="251660288" behindDoc="0" locked="0" layoutInCell="1" allowOverlap="1" wp14:anchorId="0271A57B" wp14:editId="76059F8B">
             <wp:simplePos x="0" y="0"/>
             <wp:positionH relativeFrom="margin">
               <wp:posOffset>253365</wp:posOffset>
@@ -1196,7 +1212,15 @@
     <w:p/>
     <w:p/>
     <w:p>
-      <w:r>
+      <w:pPr>
+        <w:rPr>
+          <w:color w:val="002060"/>
+        </w:rPr>
+      </w:pPr>
+      <w:r>
+        <w:rPr>
+          <w:color w:val="002060"/>
+        </w:rPr>
         <w:t>3) Instalamos Python3 para poder utilizar volatility3:</w:t>
       </w:r>
     </w:p>
@@ -1298,7 +1322,49 @@
         <w:rPr>
           <w:color w:val="002465"/>
         </w:rPr>
-        <w:t>Para este apartado, ejecutaremos el comando “python vol.py -f ‘C:\Users\Izan Navarro\Desktop\CIBERSEGURIDAD\CE_Ciberseguridad\ANALISIS_FORENSE\VOLCADO_RAM\W11_20251105.raw’ windows.pslist”</w:t>
+        <w:t>Para este apartado, ejecutaremos el comando “</w:t>
+      </w:r>
+      <w:proofErr w:type="spellStart"/>
+      <w:r>
+        <w:rPr>
+          <w:color w:val="002465"/>
+        </w:rPr>
+        <w:t>python</w:t>
+      </w:r>
+      <w:proofErr w:type="spellEnd"/>
+      <w:r>
+        <w:rPr>
+          <w:color w:val="002465"/>
+        </w:rPr>
+        <w:t xml:space="preserve"> vol.py -f ‘C:\</w:t>
+      </w:r>
+      <w:proofErr w:type="spellStart"/>
+      <w:r>
+        <w:rPr>
+          <w:color w:val="002465"/>
+        </w:rPr>
+        <w:t>Users</w:t>
+      </w:r>
+      <w:proofErr w:type="spellEnd"/>
+      <w:r>
+        <w:rPr>
+          <w:color w:val="002465"/>
+        </w:rPr>
+        <w:t xml:space="preserve">\Izan Navarro\Desktop\CIBERSEGURIDAD\CE_Ciberseguridad\ANALISIS_FORENSE\VOLCADO_RAM\W11_20251105.raw’ </w:t>
+      </w:r>
+      <w:proofErr w:type="spellStart"/>
+      <w:r>
+        <w:rPr>
+          <w:color w:val="002465"/>
+        </w:rPr>
+        <w:t>windows.pslist</w:t>
+      </w:r>
+      <w:proofErr w:type="spellEnd"/>
+      <w:r>
+        <w:rPr>
+          <w:color w:val="002465"/>
+        </w:rPr>
+        <w:t>”</w:t>
       </w:r>
       <w:r>
         <w:rPr>
@@ -1420,7 +1486,25 @@
           <w:sz w:val="24"/>
           <w:szCs w:val="24"/>
         </w:rPr>
-        <w:t xml:space="preserve">Para poder mostrar las relaciones en forma de árbol la terminal evalua los niveles con asteriscos *, pasando de la primera rama (*), a diferentes subramas (**, ***, ****) y así dar a entender la estructura de árbol. </w:t>
+        <w:t xml:space="preserve">Para poder mostrar las relaciones en forma de árbol la terminal </w:t>
+      </w:r>
+      <w:proofErr w:type="spellStart"/>
+      <w:r>
+        <w:rPr>
+          <w:color w:val="002060"/>
+          <w:sz w:val="24"/>
+          <w:szCs w:val="24"/>
+        </w:rPr>
+        <w:t>evalua</w:t>
+      </w:r>
+      <w:proofErr w:type="spellEnd"/>
+      <w:r>
+        <w:rPr>
+          <w:color w:val="002060"/>
+          <w:sz w:val="24"/>
+          <w:szCs w:val="24"/>
+        </w:rPr>
+        <w:t xml:space="preserve"> los niveles con asteriscos *, pasando de la primera rama (*), a diferentes subramas (**, ***, ****) y así dar a entender la estructura de árbol. </w:t>
       </w:r>
     </w:p>
     <w:p>
@@ -1438,7 +1522,61 @@
           <w:sz w:val="24"/>
           <w:szCs w:val="24"/>
         </w:rPr>
-        <w:t>Se podría exportar el resultado de esta terminal a un fichero .csv, .json o pretty pero como me está dando algunos errores, lo muestro directamente por consola y así mejor.</w:t>
+        <w:t>Se podría exportar el resultado de esta terminal a un fichero .</w:t>
+      </w:r>
+      <w:proofErr w:type="spellStart"/>
+      <w:r>
+        <w:rPr>
+          <w:color w:val="002060"/>
+          <w:sz w:val="24"/>
+          <w:szCs w:val="24"/>
+        </w:rPr>
+        <w:t>csv</w:t>
+      </w:r>
+      <w:proofErr w:type="spellEnd"/>
+      <w:r>
+        <w:rPr>
+          <w:color w:val="002060"/>
+          <w:sz w:val="24"/>
+          <w:szCs w:val="24"/>
+        </w:rPr>
+        <w:t>, .</w:t>
+      </w:r>
+      <w:proofErr w:type="spellStart"/>
+      <w:r>
+        <w:rPr>
+          <w:color w:val="002060"/>
+          <w:sz w:val="24"/>
+          <w:szCs w:val="24"/>
+        </w:rPr>
+        <w:t>json</w:t>
+      </w:r>
+      <w:proofErr w:type="spellEnd"/>
+      <w:r>
+        <w:rPr>
+          <w:color w:val="002060"/>
+          <w:sz w:val="24"/>
+          <w:szCs w:val="24"/>
+        </w:rPr>
+        <w:t xml:space="preserve"> o </w:t>
+      </w:r>
+      <w:proofErr w:type="spellStart"/>
+      <w:r>
+        <w:rPr>
+          <w:color w:val="002060"/>
+          <w:sz w:val="24"/>
+          <w:szCs w:val="24"/>
+        </w:rPr>
+        <w:t>pretty</w:t>
+      </w:r>
+      <w:proofErr w:type="spellEnd"/>
+      <w:r>
+        <w:rPr>
+          <w:color w:val="002060"/>
+          <w:sz w:val="24"/>
+          <w:szCs w:val="24"/>
+        </w:rPr>
+        <w:t xml:space="preserve"> pero como me está dando algunos errores, lo muestro directamente por consola y así mejor.</w:t>
       </w:r>
     </w:p>
     <w:p>
@@ -1486,7 +1624,15 @@
     </w:p>
     <w:p>
       <w:r>
-        <w:t xml:space="preserve">• Apartado c: Listar las librerías dll cargadas por los procesos </w:t>
+        <w:t xml:space="preserve">• Apartado c: Listar las librerías </w:t>
+      </w:r>
+      <w:proofErr w:type="spellStart"/>
+      <w:r>
+        <w:t>dll</w:t>
+      </w:r>
+      <w:proofErr w:type="spellEnd"/>
+      <w:r>
+        <w:t xml:space="preserve"> cargadas por los procesos </w:t>
       </w:r>
     </w:p>
     <w:p>
@@ -1499,15 +1645,65 @@
         <w:rPr>
           <w:color w:val="002060"/>
         </w:rPr>
-        <w:t xml:space="preserve">Para mostrar las Dlls cargadas en cada proceso ejecutamos el siguiente comando: </w:t>
-      </w:r>
-      <w:r>
-        <w:rPr>
-          <w:b/>
-          <w:bCs/>
-          <w:color w:val="002060"/>
-        </w:rPr>
-        <w:t>“python vol.py -f "C:\Users\Izan Navarro\Desktop\CIBERSEGURIDAD\CE_Ciberseguridad\ANALISIS_FORENSE\VOLCADO_RAM\W11_20251105.raw" windows.dlllist”.</w:t>
+        <w:t xml:space="preserve">Para mostrar las </w:t>
+      </w:r>
+      <w:proofErr w:type="spellStart"/>
+      <w:r>
+        <w:rPr>
+          <w:color w:val="002060"/>
+        </w:rPr>
+        <w:t>Dlls</w:t>
+      </w:r>
+      <w:proofErr w:type="spellEnd"/>
+      <w:r>
+        <w:rPr>
+          <w:color w:val="002060"/>
+        </w:rPr>
+        <w:t xml:space="preserve"> cargadas en cada proceso ejecutamos el siguiente comando: </w:t>
+      </w:r>
+      <w:r>
+        <w:rPr>
+          <w:b/>
+          <w:bCs/>
+          <w:color w:val="002060"/>
+        </w:rPr>
+        <w:t>“</w:t>
+      </w:r>
+      <w:proofErr w:type="spellStart"/>
+      <w:r>
+        <w:rPr>
+          <w:b/>
+          <w:bCs/>
+          <w:color w:val="002060"/>
+        </w:rPr>
+        <w:t>python</w:t>
+      </w:r>
+      <w:proofErr w:type="spellEnd"/>
+      <w:r>
+        <w:rPr>
+          <w:b/>
+          <w:bCs/>
+          <w:color w:val="002060"/>
+        </w:rPr>
+        <w:t xml:space="preserve"> vol.py -f "C:\Users\Izan Navarro\Desktop\CIBERSEGURIDAD\CE_Ciberseguridad\ANALISIS_FORENSE\VOLCADO_RAM\W11_20251105.raw" </w:t>
+      </w:r>
+      <w:proofErr w:type="spellStart"/>
+      <w:r>
+        <w:rPr>
+          <w:b/>
+          <w:bCs/>
+          <w:color w:val="002060"/>
+        </w:rPr>
+        <w:t>windows.dlllist</w:t>
+      </w:r>
+      <w:proofErr w:type="spellEnd"/>
+      <w:r>
+        <w:rPr>
+          <w:b/>
+          <w:bCs/>
+          <w:color w:val="002060"/>
+        </w:rPr>
+        <w:t>”.</w:t>
       </w:r>
     </w:p>
     <w:p>
@@ -1672,7 +1868,43 @@
           <w:bCs/>
           <w:color w:val="002060"/>
         </w:rPr>
-        <w:t>“python vol.py -f "C:\Users\Izan Navarro\Desktop\CIBERSEGURIDAD\CE_Ciberseguridad\ANALISIS_FORENSE\VOLCADO_RAM\W11_20251105.raw" windows.psscan”</w:t>
+        <w:t>“</w:t>
+      </w:r>
+      <w:proofErr w:type="spellStart"/>
+      <w:r>
+        <w:rPr>
+          <w:b/>
+          <w:bCs/>
+          <w:color w:val="002060"/>
+        </w:rPr>
+        <w:t>python</w:t>
+      </w:r>
+      <w:proofErr w:type="spellEnd"/>
+      <w:r>
+        <w:rPr>
+          <w:b/>
+          <w:bCs/>
+          <w:color w:val="002060"/>
+        </w:rPr>
+        <w:t xml:space="preserve"> vol.py -f "C:\Users\Izan Navarro\Desktop\CIBERSEGURIDAD\CE_Ciberseguridad\ANALISIS_FORENSE\VOLCADO_RAM\W11_20251105.raw" </w:t>
+      </w:r>
+      <w:proofErr w:type="spellStart"/>
+      <w:r>
+        <w:rPr>
+          <w:b/>
+          <w:bCs/>
+          <w:color w:val="002060"/>
+        </w:rPr>
+        <w:t>windows.psscan</w:t>
+      </w:r>
+      <w:proofErr w:type="spellEnd"/>
+      <w:r>
+        <w:rPr>
+          <w:b/>
+          <w:bCs/>
+          <w:color w:val="002060"/>
+        </w:rPr>
+        <w:t>”</w:t>
       </w:r>
       <w:r>
         <w:rPr>
@@ -1779,13 +2011,27 @@
         <w:rPr>
           <w:color w:val="002060"/>
         </w:rPr>
-        <w:t xml:space="preserve"> (por ejemplo, si alguien lanzó un script, un comando sospechoso o un malware con parámetros específicos).</w:t>
-      </w:r>
-      <w:r>
-        <w:rPr>
-          <w:color w:val="002060"/>
-        </w:rPr>
-        <w:t xml:space="preserve">. </w:t>
+        <w:t xml:space="preserve"> (por ejemplo, si alguien lanzó un script, un comando sospechoso o un malware con parámetros específicos</w:t>
+      </w:r>
+      <w:proofErr w:type="gramStart"/>
+      <w:r>
+        <w:rPr>
+          <w:color w:val="002060"/>
+        </w:rPr>
+        <w:t>).</w:t>
+      </w:r>
+      <w:r>
+        <w:rPr>
+          <w:color w:val="002060"/>
+        </w:rPr>
+        <w:t>.</w:t>
+      </w:r>
+      <w:proofErr w:type="gramEnd"/>
+      <w:r>
+        <w:rPr>
+          <w:color w:val="002060"/>
+        </w:rPr>
+        <w:t xml:space="preserve"> </w:t>
       </w:r>
       <w:r>
         <w:rPr>
@@ -1799,7 +2045,25 @@
           <w:bCs/>
           <w:color w:val="002060"/>
         </w:rPr>
-        <w:t xml:space="preserve">“python vol.py -f </w:t>
+        <w:t>“</w:t>
+      </w:r>
+      <w:proofErr w:type="spellStart"/>
+      <w:r>
+        <w:rPr>
+          <w:b/>
+          <w:bCs/>
+          <w:color w:val="002060"/>
+        </w:rPr>
+        <w:t>python</w:t>
+      </w:r>
+      <w:proofErr w:type="spellEnd"/>
+      <w:r>
+        <w:rPr>
+          <w:b/>
+          <w:bCs/>
+          <w:color w:val="002060"/>
+        </w:rPr>
+        <w:t xml:space="preserve"> vol.py -f </w:t>
       </w:r>
       <w:r>
         <w:rPr>
@@ -1815,7 +2079,25 @@
           <w:bCs/>
           <w:color w:val="002060"/>
         </w:rPr>
-        <w:t>C:\Users\Izan Navarro\Desktop\CIBERSEGURIDAD\CE_Ciberseguridad\ANALISIS_FORENSE\VOLCADO_RAM\W11_20251105.raw</w:t>
+        <w:t>C:\</w:t>
+      </w:r>
+      <w:proofErr w:type="spellStart"/>
+      <w:r>
+        <w:rPr>
+          <w:b/>
+          <w:bCs/>
+          <w:color w:val="002060"/>
+        </w:rPr>
+        <w:t>Users</w:t>
+      </w:r>
+      <w:proofErr w:type="spellEnd"/>
+      <w:r>
+        <w:rPr>
+          <w:b/>
+          <w:bCs/>
+          <w:color w:val="002060"/>
+        </w:rPr>
+        <w:t>\Izan Navarro\Desktop\CIBERSEGURIDAD\CE_Ciberseguridad\ANALISIS_FORENSE\VOLCADO_RAM\W11_20251105.raw</w:t>
       </w:r>
       <w:r>
         <w:rPr>
@@ -1831,7 +2113,16 @@
           <w:bCs/>
           <w:color w:val="002060"/>
         </w:rPr>
-        <w:t xml:space="preserve"> windows.</w:t>
+        <w:t xml:space="preserve"> </w:t>
+      </w:r>
+      <w:proofErr w:type="spellStart"/>
+      <w:r>
+        <w:rPr>
+          <w:b/>
+          <w:bCs/>
+          <w:color w:val="002060"/>
+        </w:rPr>
+        <w:t>windows.</w:t>
       </w:r>
       <w:r>
         <w:rPr>
@@ -1841,6 +2132,7 @@
         </w:rPr>
         <w:t>cmdline</w:t>
       </w:r>
+      <w:proofErr w:type="spellEnd"/>
       <w:r>
         <w:rPr>
           <w:b/>
@@ -1942,7 +2234,23 @@
     </w:p>
     <w:p>
       <w:r>
-        <w:t>En una empresa han despedido a un trabajador por acceder a un documento pdf confidencial para el que no tenía autorización. El trabajador intentó borrar las evidencias, pero el informático de la empresa pudo obtener el volcado de la memoria RAM y desde la dirección nos piden que intentemos encontrar el documento pdf que tenía abierto en el momento del volcado y reportar su contenido (una contraseña).</w:t>
+        <w:t xml:space="preserve">En una empresa han despedido a un trabajador por acceder a un documento </w:t>
+      </w:r>
+      <w:proofErr w:type="spellStart"/>
+      <w:r>
+        <w:t>pdf</w:t>
+      </w:r>
+      <w:proofErr w:type="spellEnd"/>
+      <w:r>
+        <w:t xml:space="preserve"> confidencial para el que no tenía autorización. El trabajador intentó borrar las evidencias, pero el informático de la empresa pudo obtener el volcado de la memoria RAM y desde la dirección nos piden que intentemos encontrar el documento </w:t>
+      </w:r>
+      <w:proofErr w:type="spellStart"/>
+      <w:r>
+        <w:t>pdf</w:t>
+      </w:r>
+      <w:proofErr w:type="spellEnd"/>
+      <w:r>
+        <w:t xml:space="preserve"> que tenía abierto en el momento del volcado y reportar su contenido (una contraseña).</w:t>
       </w:r>
     </w:p>
     <w:p>
@@ -1959,8 +2267,30 @@
       </w:r>
     </w:p>
     <w:p>
-      <w:r>
-        <w:t>1) Primero genero un fichero .txt con la información obtenida mediante “Windows.info”:</w:t>
+      <w:pPr>
+        <w:rPr>
+          <w:color w:val="002060"/>
+        </w:rPr>
+      </w:pPr>
+      <w:r>
+        <w:rPr>
+          <w:color w:val="002060"/>
+        </w:rPr>
+        <w:t>1) Primero genero un fichero .</w:t>
+      </w:r>
+      <w:proofErr w:type="spellStart"/>
+      <w:r>
+        <w:rPr>
+          <w:color w:val="002060"/>
+        </w:rPr>
+        <w:t>txt</w:t>
+      </w:r>
+      <w:proofErr w:type="spellEnd"/>
+      <w:r>
+        <w:rPr>
+          <w:color w:val="002060"/>
+        </w:rPr>
+        <w:t xml:space="preserve"> con la información obtenida mediante “Windows.info”:</w:t>
       </w:r>
     </w:p>
     <w:p>
@@ -2008,7 +2338,15 @@
     <w:p>
       <w:r>
         <w:lastRenderedPageBreak/>
-        <w:t>2) Entro dentro del fichero .txt, en este caso, “imageinfo.txt” y observamos que está hecho desde un “W7_amd64free”:</w:t>
+        <w:t>2) Entro dentro del fichero .</w:t>
+      </w:r>
+      <w:proofErr w:type="spellStart"/>
+      <w:r>
+        <w:t>txt</w:t>
+      </w:r>
+      <w:proofErr w:type="spellEnd"/>
+      <w:r>
+        <w:t>, en este caso, “imageinfo.txt” y observamos que está hecho desde un “W7_amd64free”:</w:t>
       </w:r>
     </w:p>
     <w:p>
@@ -2082,8 +2420,9 @@
           <w:sz w:val="24"/>
           <w:szCs w:val="24"/>
         </w:rPr>
-        <w:t xml:space="preserve">“python vol.py -f </w:t>
-      </w:r>
+        <w:t>“</w:t>
+      </w:r>
+      <w:proofErr w:type="spellStart"/>
       <w:r>
         <w:rPr>
           <w:b/>
@@ -2092,8 +2431,9 @@
           <w:sz w:val="24"/>
           <w:szCs w:val="24"/>
         </w:rPr>
-        <w:t>‘</w:t>
-      </w:r>
+        <w:t>python</w:t>
+      </w:r>
+      <w:proofErr w:type="spellEnd"/>
       <w:r>
         <w:rPr>
           <w:b/>
@@ -2102,7 +2442,7 @@
           <w:sz w:val="24"/>
           <w:szCs w:val="24"/>
         </w:rPr>
-        <w:t>C:\Users\Izan Navarro\Desktop\CIBERSEGURIDAD\CE_Ciberseguridad\ANALISIS_FORENSE\VOLCADO_RAM\dump.mem</w:t>
+        <w:t xml:space="preserve"> vol.py -f </w:t>
       </w:r>
       <w:r>
         <w:rPr>
@@ -2112,7 +2452,7 @@
           <w:sz w:val="24"/>
           <w:szCs w:val="24"/>
         </w:rPr>
-        <w:t>’</w:t>
+        <w:t>‘</w:t>
       </w:r>
       <w:r>
         <w:rPr>
@@ -2122,7 +2462,71 @@
           <w:sz w:val="24"/>
           <w:szCs w:val="24"/>
         </w:rPr>
-        <w:t xml:space="preserve"> windows.pslist”</w:t>
+        <w:t>C:\</w:t>
+      </w:r>
+      <w:proofErr w:type="spellStart"/>
+      <w:r>
+        <w:rPr>
+          <w:b/>
+          <w:bCs/>
+          <w:color w:val="002060"/>
+          <w:sz w:val="24"/>
+          <w:szCs w:val="24"/>
+        </w:rPr>
+        <w:t>Users</w:t>
+      </w:r>
+      <w:proofErr w:type="spellEnd"/>
+      <w:r>
+        <w:rPr>
+          <w:b/>
+          <w:bCs/>
+          <w:color w:val="002060"/>
+          <w:sz w:val="24"/>
+          <w:szCs w:val="24"/>
+        </w:rPr>
+        <w:t>\Izan Navarro\Desktop\CIBERSEGURIDAD\CE_Ciberseguridad\ANALISIS_FORENSE\VOLCADO_RAM\dump.mem</w:t>
+      </w:r>
+      <w:r>
+        <w:rPr>
+          <w:b/>
+          <w:bCs/>
+          <w:color w:val="002060"/>
+          <w:sz w:val="24"/>
+          <w:szCs w:val="24"/>
+        </w:rPr>
+        <w:t>’</w:t>
+      </w:r>
+      <w:r>
+        <w:rPr>
+          <w:b/>
+          <w:bCs/>
+          <w:color w:val="002060"/>
+          <w:sz w:val="24"/>
+          <w:szCs w:val="24"/>
+        </w:rPr>
+        <w:t xml:space="preserve"> </w:t>
+      </w:r>
+      <w:proofErr w:type="spellStart"/>
+      <w:r>
+        <w:rPr>
+          <w:b/>
+          <w:bCs/>
+          <w:color w:val="002060"/>
+          <w:sz w:val="24"/>
+          <w:szCs w:val="24"/>
+        </w:rPr>
+        <w:t>windows.pslist</w:t>
+      </w:r>
+      <w:proofErr w:type="spellEnd"/>
+      <w:r>
+        <w:rPr>
+          <w:b/>
+          <w:bCs/>
+          <w:color w:val="002060"/>
+          <w:sz w:val="24"/>
+          <w:szCs w:val="24"/>
+        </w:rPr>
+        <w:t>”</w:t>
       </w:r>
     </w:p>
     <w:p>
@@ -2173,15 +2577,169 @@
       </w:r>
     </w:p>
     <w:p>
-      <w:r>
-        <w:t>Vuelco el proceso Objetivo 1324 (donde están los procesos Chrome, AdobeReader…)</w:t>
-      </w:r>
-      <w:r>
-        <w:t xml:space="preserve"> en un archivo memmap para poder analizarlo posteriormente:</w:t>
-      </w:r>
-    </w:p>
-    <w:p>
-      <w:r>
+      <w:pPr>
+        <w:rPr>
+          <w:color w:val="002060"/>
+        </w:rPr>
+      </w:pPr>
+      <w:r>
+        <w:rPr>
+          <w:color w:val="002060"/>
+        </w:rPr>
+        <w:t xml:space="preserve">Vuelco el proceso Objetivo </w:t>
+      </w:r>
+      <w:r>
+        <w:rPr>
+          <w:color w:val="002060"/>
+        </w:rPr>
+        <w:t xml:space="preserve">1700 </w:t>
+      </w:r>
+      <w:r>
+        <w:rPr>
+          <w:color w:val="002060"/>
+        </w:rPr>
+        <w:t xml:space="preserve">en un archivo </w:t>
+      </w:r>
+      <w:r>
+        <w:rPr>
+          <w:color w:val="002060"/>
+        </w:rPr>
+        <w:t xml:space="preserve">llamado pid.1700.dmp </w:t>
+      </w:r>
+      <w:r>
+        <w:rPr>
+          <w:color w:val="002060"/>
+        </w:rPr>
+        <w:t>para poder analizarlo posteriormente</w:t>
+      </w:r>
+      <w:r>
+        <w:rPr>
+          <w:color w:val="002060"/>
+        </w:rPr>
+        <w:t xml:space="preserve"> con el comando </w:t>
+      </w:r>
+      <w:r>
+        <w:rPr>
+          <w:b/>
+          <w:bCs/>
+          <w:color w:val="002060"/>
+        </w:rPr>
+        <w:t>“</w:t>
+      </w:r>
+      <w:proofErr w:type="spellStart"/>
+      <w:r>
+        <w:rPr>
+          <w:b/>
+          <w:bCs/>
+          <w:color w:val="002060"/>
+        </w:rPr>
+        <w:t>vol</w:t>
+      </w:r>
+      <w:proofErr w:type="spellEnd"/>
+      <w:r>
+        <w:rPr>
+          <w:b/>
+          <w:bCs/>
+          <w:color w:val="002060"/>
+        </w:rPr>
+        <w:t xml:space="preserve"> -f </w:t>
+      </w:r>
+      <w:proofErr w:type="spellStart"/>
+      <w:r>
+        <w:rPr>
+          <w:b/>
+          <w:bCs/>
+          <w:color w:val="002060"/>
+        </w:rPr>
+        <w:t>dump.mem</w:t>
+      </w:r>
+      <w:proofErr w:type="spellEnd"/>
+      <w:r>
+        <w:rPr>
+          <w:b/>
+          <w:bCs/>
+          <w:color w:val="002060"/>
+        </w:rPr>
+        <w:t xml:space="preserve"> /ruta/de/</w:t>
+      </w:r>
+      <w:proofErr w:type="spellStart"/>
+      <w:r>
+        <w:rPr>
+          <w:b/>
+          <w:bCs/>
+          <w:color w:val="002060"/>
+        </w:rPr>
+        <w:t>envio</w:t>
+      </w:r>
+      <w:proofErr w:type="spellEnd"/>
+      <w:r>
+        <w:rPr>
+          <w:b/>
+          <w:bCs/>
+          <w:color w:val="002060"/>
+        </w:rPr>
+        <w:t xml:space="preserve"> </w:t>
+      </w:r>
+      <w:proofErr w:type="spellStart"/>
+      <w:r>
+        <w:rPr>
+          <w:b/>
+          <w:bCs/>
+          <w:color w:val="002060"/>
+        </w:rPr>
+        <w:t>Windows.memmap</w:t>
+      </w:r>
+      <w:proofErr w:type="spellEnd"/>
+      <w:r>
+        <w:rPr>
+          <w:b/>
+          <w:bCs/>
+          <w:color w:val="002060"/>
+        </w:rPr>
+        <w:t xml:space="preserve"> - -</w:t>
+      </w:r>
+      <w:proofErr w:type="spellStart"/>
+      <w:r>
+        <w:rPr>
+          <w:b/>
+          <w:bCs/>
+          <w:color w:val="002060"/>
+        </w:rPr>
+        <w:t>dump</w:t>
+      </w:r>
+      <w:proofErr w:type="spellEnd"/>
+      <w:r>
+        <w:rPr>
+          <w:b/>
+          <w:bCs/>
+          <w:color w:val="002060"/>
+        </w:rPr>
+        <w:t xml:space="preserve"> - -</w:t>
+      </w:r>
+      <w:proofErr w:type="spellStart"/>
+      <w:r>
+        <w:rPr>
+          <w:b/>
+          <w:bCs/>
+          <w:color w:val="002060"/>
+        </w:rPr>
+        <w:t>pid</w:t>
+      </w:r>
+      <w:proofErr w:type="spellEnd"/>
+      <w:r>
+        <w:rPr>
+          <w:b/>
+          <w:bCs/>
+          <w:color w:val="002060"/>
+        </w:rPr>
+        <w:t xml:space="preserve"> 1700”</w:t>
+      </w:r>
+    </w:p>
+    <w:p>
+      <w:r>
+        <w:rPr>
+          <w:noProof/>
+        </w:rPr>
         <w:lastRenderedPageBreak/>
         <w:drawing>
           <wp:inline distT="0" distB="0" distL="0" distR="0" wp14:anchorId="5C85A045" wp14:editId="66F5A823">
@@ -2220,9 +2778,52 @@
         </w:drawing>
       </w:r>
     </w:p>
-    <w:p/>
-    <w:p>
-      <w:r>
+    <w:p>
+      <w:pPr>
+        <w:rPr>
+          <w:color w:val="002060"/>
+        </w:rPr>
+      </w:pPr>
+      <w:r>
+        <w:rPr>
+          <w:color w:val="002060"/>
+        </w:rPr>
+        <w:t>Aquí los resultados que me otorga este comando, y con esta imagen “.</w:t>
+      </w:r>
+      <w:proofErr w:type="spellStart"/>
+      <w:r>
+        <w:rPr>
+          <w:color w:val="002060"/>
+        </w:rPr>
+        <w:t>dmp</w:t>
+      </w:r>
+      <w:proofErr w:type="spellEnd"/>
+      <w:r>
+        <w:rPr>
+          <w:color w:val="002060"/>
+        </w:rPr>
+        <w:t xml:space="preserve">” puedo analizarla y </w:t>
+      </w:r>
+      <w:proofErr w:type="spellStart"/>
+      <w:r>
+        <w:rPr>
+          <w:color w:val="002060"/>
+        </w:rPr>
+        <w:t>urgar</w:t>
+      </w:r>
+      <w:proofErr w:type="spellEnd"/>
+      <w:r>
+        <w:rPr>
+          <w:color w:val="002060"/>
+        </w:rPr>
+        <w:t xml:space="preserve"> en los datos que contiene este proceso objetivo.</w:t>
+      </w:r>
+    </w:p>
+    <w:p>
+      <w:r>
+        <w:rPr>
+          <w:noProof/>
+        </w:rPr>
         <w:drawing>
           <wp:inline distT="0" distB="0" distL="0" distR="0" wp14:anchorId="3B59EB29" wp14:editId="36FC989A">
             <wp:extent cx="5400040" cy="1670685"/>
@@ -2269,24 +2870,139 @@
           <w:b/>
           <w:bCs/>
         </w:rPr>
-        <w:t>(pista, deberás usar herramientas como photorec o foremost para “urgar” dentro de este volcado)</w:t>
+        <w:t xml:space="preserve">(pista, deberás usar herramientas como </w:t>
+      </w:r>
+      <w:proofErr w:type="spellStart"/>
+      <w:r>
+        <w:rPr>
+          <w:b/>
+          <w:bCs/>
+        </w:rPr>
+        <w:t>photorec</w:t>
+      </w:r>
+      <w:proofErr w:type="spellEnd"/>
+      <w:r>
+        <w:rPr>
+          <w:b/>
+          <w:bCs/>
+        </w:rPr>
+        <w:t xml:space="preserve"> o </w:t>
+      </w:r>
+      <w:proofErr w:type="spellStart"/>
+      <w:r>
+        <w:rPr>
+          <w:b/>
+          <w:bCs/>
+        </w:rPr>
+        <w:t>foremost</w:t>
+      </w:r>
+      <w:proofErr w:type="spellEnd"/>
+      <w:r>
+        <w:rPr>
+          <w:b/>
+          <w:bCs/>
+        </w:rPr>
+        <w:t xml:space="preserve"> para “</w:t>
+      </w:r>
+      <w:proofErr w:type="spellStart"/>
+      <w:r>
+        <w:rPr>
+          <w:b/>
+          <w:bCs/>
+        </w:rPr>
+        <w:t>urgar</w:t>
+      </w:r>
+      <w:proofErr w:type="spellEnd"/>
+      <w:r>
+        <w:rPr>
+          <w:b/>
+          <w:bCs/>
+        </w:rPr>
+        <w:t>” dentro de este volcado)</w:t>
       </w:r>
       <w:r>
         <w:cr/>
       </w:r>
     </w:p>
-    <w:p/>
     <w:p>
       <w:pPr>
         <w:rPr>
-          <w:b/>
-          <w:bCs/>
+          <w:color w:val="002060"/>
         </w:rPr>
       </w:pPr>
       <w:r>
         <w:rPr>
-          <w:b/>
-          <w:bCs/>
+          <w:color w:val="002060"/>
+        </w:rPr>
+        <w:t xml:space="preserve">Con la descarga de </w:t>
+      </w:r>
+      <w:proofErr w:type="spellStart"/>
+      <w:r>
+        <w:rPr>
+          <w:color w:val="002060"/>
+        </w:rPr>
+        <w:t>foremost</w:t>
+      </w:r>
+      <w:proofErr w:type="spellEnd"/>
+      <w:r>
+        <w:rPr>
+          <w:color w:val="002060"/>
+        </w:rPr>
+        <w:t xml:space="preserve"> cojo y analizo el proceso .</w:t>
+      </w:r>
+      <w:proofErr w:type="spellStart"/>
+      <w:r>
+        <w:rPr>
+          <w:color w:val="002060"/>
+        </w:rPr>
+        <w:t>dmp</w:t>
+      </w:r>
+      <w:proofErr w:type="spellEnd"/>
+      <w:r>
+        <w:rPr>
+          <w:color w:val="002060"/>
+        </w:rPr>
+        <w:t xml:space="preserve"> para poder observar la información que contiene</w:t>
+      </w:r>
+      <w:r>
+        <w:rPr>
+          <w:color w:val="002060"/>
+        </w:rPr>
+        <w:t xml:space="preserve"> y lo guardaremos en una carpeta llamada “</w:t>
+      </w:r>
+      <w:proofErr w:type="spellStart"/>
+      <w:r>
+        <w:rPr>
+          <w:color w:val="002060"/>
+        </w:rPr>
+        <w:t>recovered</w:t>
+      </w:r>
+      <w:proofErr w:type="spellEnd"/>
+      <w:r>
+        <w:rPr>
+          <w:color w:val="002060"/>
+        </w:rPr>
+        <w:t>”</w:t>
+      </w:r>
+      <w:r>
+        <w:rPr>
+          <w:color w:val="002060"/>
+        </w:rPr>
+        <w:t>.</w:t>
+      </w:r>
+    </w:p>
+    <w:p>
+      <w:pPr>
+        <w:rPr>
+          <w:b/>
+          <w:bCs/>
+        </w:rPr>
+      </w:pPr>
+      <w:r>
+        <w:rPr>
+          <w:b/>
+          <w:bCs/>
+          <w:noProof/>
         </w:rPr>
         <w:drawing>
           <wp:inline distT="0" distB="0" distL="0" distR="0" wp14:anchorId="3901760D" wp14:editId="081AA1CC">
@@ -2328,10 +3044,64 @@
     <w:p>
       <w:pPr>
         <w:rPr>
-          <w:b/>
-          <w:bCs/>
+          <w:color w:val="002060"/>
         </w:rPr>
       </w:pPr>
+      <w:r>
+        <w:rPr>
+          <w:color w:val="002060"/>
+        </w:rPr>
+        <w:lastRenderedPageBreak/>
+        <w:t xml:space="preserve">Una vez extraída la información almacenada en el proceso 1700.dmp se nos añadirá esta estructura de datos en la carpeta </w:t>
+      </w:r>
+      <w:proofErr w:type="spellStart"/>
+      <w:r>
+        <w:rPr>
+          <w:color w:val="002060"/>
+        </w:rPr>
+        <w:t>recovered</w:t>
+      </w:r>
+      <w:proofErr w:type="spellEnd"/>
+      <w:r>
+        <w:rPr>
+          <w:color w:val="002060"/>
+        </w:rPr>
+        <w:t xml:space="preserve">. Entramos dentro de la carpeta </w:t>
+      </w:r>
+      <w:proofErr w:type="spellStart"/>
+      <w:r>
+        <w:rPr>
+          <w:color w:val="002060"/>
+        </w:rPr>
+        <w:t>pdf</w:t>
+      </w:r>
+      <w:proofErr w:type="spellEnd"/>
+      <w:r>
+        <w:rPr>
+          <w:color w:val="002060"/>
+        </w:rPr>
+        <w:t xml:space="preserve"> y dentro de los archivos tendremos unos </w:t>
+      </w:r>
+      <w:proofErr w:type="spellStart"/>
+      <w:r>
+        <w:rPr>
+          <w:color w:val="002060"/>
+        </w:rPr>
+        <w:t>pdf’s</w:t>
+      </w:r>
+      <w:proofErr w:type="spellEnd"/>
+      <w:r>
+        <w:rPr>
+          <w:color w:val="002060"/>
+        </w:rPr>
+        <w:t xml:space="preserve"> con la clave dentro. Adjunto los datos y estructura de carpetas</w:t>
+      </w:r>
+      <w:r>
+        <w:rPr>
+          <w:color w:val="002060"/>
+        </w:rPr>
+        <w:t>:</w:t>
+      </w:r>
     </w:p>
     <w:p>
       <w:pPr>
@@ -2352,8 +3122,8 @@
         <w:rPr>
           <w:b/>
           <w:bCs/>
-        </w:rPr>
-        <w:lastRenderedPageBreak/>
+          <w:noProof/>
+        </w:rPr>
         <w:drawing>
           <wp:inline distT="0" distB="0" distL="0" distR="0" wp14:anchorId="48722129" wp14:editId="661511BA">
             <wp:extent cx="5400040" cy="3924935"/>

</xml_diff>